<commit_message>
The project report are added
</commit_message>
<xml_diff>
--- a/Docs/FitnessClub_Synopsis.docx
+++ b/Docs/FitnessClub_Synopsis.docx
@@ -1,6 +1,6 @@
 
 <file path=word/document.xml><?xml version="1.0" encoding="utf-8"?>
-<w:document xmlns:wpc="http://schemas.microsoft.com/office/word/2010/wordprocessingCanvas" xmlns:cx="http://schemas.microsoft.com/office/drawing/2014/chartex" xmlns:cx1="http://schemas.microsoft.com/office/drawing/2015/9/8/chartex" xmlns:cx2="http://schemas.microsoft.com/office/drawing/2015/10/21/chartex" xmlns:cx3="http://schemas.microsoft.com/office/drawing/2016/5/9/chartex" xmlns:cx4="http://schemas.microsoft.com/office/drawing/2016/5/10/chartex" xmlns:cx5="http://schemas.microsoft.com/office/drawing/2016/5/11/chartex" xmlns:cx6="http://schemas.microsoft.com/office/drawing/2016/5/12/chartex" xmlns:cx7="http://schemas.microsoft.com/office/drawing/2016/5/13/chartex" xmlns:cx8="http://schemas.microsoft.com/office/drawing/2016/5/14/chartex" xmlns:mc="http://schemas.openxmlformats.org/markup-compatibility/2006" xmlns:aink="http://schemas.microsoft.com/office/drawing/2016/ink" xmlns:am3d="http://schemas.microsoft.com/office/drawing/2017/model3d" xmlns:o="urn:schemas-microsoft-com:office:office" xmlns:r="http://schemas.openxmlformats.org/officeDocument/2006/relationships" xmlns:m="http://schemas.openxmlformats.org/officeDocument/2006/math" xmlns:v="urn:schemas-microsoft-com:vml" xmlns:wp14="http://schemas.microsoft.com/office/word/2010/wordprocessingDrawing" xmlns:wp="http://schemas.openxmlformats.org/drawingml/2006/wordprocessingDrawing" xmlns:w10="urn:schemas-microsoft-com:office:word" xmlns:w="http://schemas.openxmlformats.org/wordprocessingml/2006/main" xmlns:w14="http://schemas.microsoft.com/office/word/2010/wordml" xmlns:w15="http://schemas.microsoft.com/office/word/2012/wordml" xmlns:w16cid="http://schemas.microsoft.com/office/word/2016/wordml/cid" xmlns:w16se="http://schemas.microsoft.com/office/word/2015/wordml/symex" xmlns:wpg="http://schemas.microsoft.com/office/word/2010/wordprocessingGroup" xmlns:wpi="http://schemas.microsoft.com/office/word/2010/wordprocessingInk" xmlns:wne="http://schemas.microsoft.com/office/word/2006/wordml" xmlns:wps="http://schemas.microsoft.com/office/word/2010/wordprocessingShape" mc:Ignorable="w14 w15 w16se w16cid wp14">
+<w:document xmlns:wpc="http://schemas.microsoft.com/office/word/2010/wordprocessingCanvas" xmlns:cx="http://schemas.microsoft.com/office/drawing/2014/chartex" xmlns:cx1="http://schemas.microsoft.com/office/drawing/2015/9/8/chartex" xmlns:cx2="http://schemas.microsoft.com/office/drawing/2015/10/21/chartex" xmlns:cx3="http://schemas.microsoft.com/office/drawing/2016/5/9/chartex" xmlns:cx4="http://schemas.microsoft.com/office/drawing/2016/5/10/chartex" xmlns:cx5="http://schemas.microsoft.com/office/drawing/2016/5/11/chartex" xmlns:cx6="http://schemas.microsoft.com/office/drawing/2016/5/12/chartex" xmlns:cx7="http://schemas.microsoft.com/office/drawing/2016/5/13/chartex" xmlns:cx8="http://schemas.microsoft.com/office/drawing/2016/5/14/chartex" xmlns:mc="http://schemas.openxmlformats.org/markup-compatibility/2006" xmlns:aink="http://schemas.microsoft.com/office/drawing/2016/ink" xmlns:am3d="http://schemas.microsoft.com/office/drawing/2017/model3d" xmlns:o="urn:schemas-microsoft-com:office:office" xmlns:oel="http://schemas.microsoft.com/office/2019/extlst" xmlns:r="http://schemas.openxmlformats.org/officeDocument/2006/relationships" xmlns:m="http://schemas.openxmlformats.org/officeDocument/2006/math" xmlns:v="urn:schemas-microsoft-com:vml" xmlns:wp14="http://schemas.microsoft.com/office/word/2010/wordprocessingDrawing" xmlns:wp="http://schemas.openxmlformats.org/drawingml/2006/wordprocessingDrawing" xmlns:w10="urn:schemas-microsoft-com:office:word" xmlns:w="http://schemas.openxmlformats.org/wordprocessingml/2006/main" xmlns:w14="http://schemas.microsoft.com/office/word/2010/wordml" xmlns:w15="http://schemas.microsoft.com/office/word/2012/wordml" xmlns:w16cex="http://schemas.microsoft.com/office/word/2018/wordml/cex" xmlns:w16cid="http://schemas.microsoft.com/office/word/2016/wordml/cid" xmlns:w16="http://schemas.microsoft.com/office/word/2018/wordml" xmlns:w16sdtdh="http://schemas.microsoft.com/office/word/2020/wordml/sdtdatahash" xmlns:w16se="http://schemas.microsoft.com/office/word/2015/wordml/symex" xmlns:wpg="http://schemas.microsoft.com/office/word/2010/wordprocessingGroup" xmlns:wpi="http://schemas.microsoft.com/office/word/2010/wordprocessingInk" xmlns:wne="http://schemas.microsoft.com/office/word/2006/wordml" xmlns:wps="http://schemas.microsoft.com/office/word/2010/wordprocessingShape" mc:Ignorable="w14 w15 w16se w16cid w16 w16cex w16sdtdh wp14">
   <w:body>
     <w:p>
       <w:pPr>
@@ -3134,10 +3134,7 @@
         <w:t xml:space="preserve"> </w:t>
       </w:r>
       <w:r>
-        <w:t xml:space="preserve">system, point of sale, </w:t>
-      </w:r>
-      <w:r>
-        <w:t>banking, accounting concessions and has a range of reports that help in the E-commerce of your club.</w:t>
+        <w:t>system, point of sale, banking, accounting concessions and has a range of reports that help in the E-commerce of your club.</w:t>
       </w:r>
     </w:p>
     <w:p>
@@ -3153,10 +3150,7 @@
         <w:jc w:val="both"/>
       </w:pPr>
       <w:r>
-        <w:t>Our Gym E-commerce Software is a complete gym and recreation facility system program which looks after all of your members, memberships and activities. It</w:t>
-      </w:r>
-      <w:r>
-        <w:t xml:space="preserve"> is designed for gyms, recreation </w:t>
+        <w:t xml:space="preserve">Our Gym E-commerce Software is a complete gym and recreation facility system program which looks after all of your members, memberships and activities. It is designed for gyms, recreation </w:t>
       </w:r>
       <w:proofErr w:type="spellStart"/>
       <w:r>
@@ -3175,10 +3169,7 @@
         <w:jc w:val="both"/>
       </w:pPr>
       <w:r>
-        <w:t xml:space="preserve">Our Gym E-commerce Software provides lots of functions such data entry of customer, keeping records of all the things about customer’s fees, plan, and physical fitness which help to provide good </w:t>
-      </w:r>
-      <w:r>
-        <w:t>quality of services to customer from Gym</w:t>
+        <w:t>Our Gym E-commerce Software provides lots of functions such data entry of customer, keeping records of all the things about customer’s fees, plan, and physical fitness which help to provide good quality of services to customer from Gym</w:t>
       </w:r>
       <w:r>
         <w:rPr>
@@ -3363,10 +3354,7 @@
         <w:t xml:space="preserve"> </w:t>
       </w:r>
       <w:r>
-        <w:t>existing is manual and done on paper. There might b</w:t>
-      </w:r>
-      <w:r>
-        <w:t>e a computer used somewhere for the work but it’s is not doing exactly what it’s is supposed which is reducing the manual work.</w:t>
+        <w:t>existing is manual and done on paper. There might be a computer used somewhere for the work but it’s is not doing exactly what it’s is supposed which is reducing the manual work.</w:t>
       </w:r>
     </w:p>
     <w:p>
@@ -3377,10 +3365,7 @@
         <w:jc w:val="both"/>
       </w:pPr>
       <w:r>
-        <w:t>Entering everything manually to the computer by creating a file is not exactly what we are talking about in computerization. The</w:t>
-      </w:r>
-      <w:r>
-        <w:t xml:space="preserve"> existing system</w:t>
+        <w:t>Entering everything manually to the computer by creating a file is not exactly what we are talking about in computerization. The existing system</w:t>
       </w:r>
       <w:r>
         <w:rPr>
@@ -4279,13 +4264,7 @@
         <w:rPr>
           <w:sz w:val="32"/>
         </w:rPr>
-        <w:t>The main objective of the project is to develop software</w:t>
-      </w:r>
-      <w:r>
-        <w:rPr>
-          <w:sz w:val="32"/>
-        </w:rPr>
-        <w:t xml:space="preserve"> that facilitates the data storage, data maintenance and its retrieval for the gym in an igneous way.</w:t>
+        <w:t>The main objective of the project is to develop software that facilitates the data storage, data maintenance and its retrieval for the gym in an igneous way.</w:t>
       </w:r>
     </w:p>
     <w:p>
@@ -4440,13 +4419,7 @@
         <w:rPr>
           <w:sz w:val="32"/>
         </w:rPr>
-        <w:t xml:space="preserve">the service, gym provides to </w:t>
-      </w:r>
-      <w:r>
-        <w:rPr>
-          <w:sz w:val="32"/>
-        </w:rPr>
-        <w:t>its customers.</w:t>
+        <w:t>the service, gym provides to its customers.</w:t>
       </w:r>
     </w:p>
     <w:p>
@@ -4518,13 +4491,7 @@
         <w:rPr>
           <w:sz w:val="32"/>
         </w:rPr>
-        <w:t xml:space="preserve">To develop a user-friendly </w:t>
-      </w:r>
-      <w:r>
-        <w:rPr>
-          <w:sz w:val="32"/>
-        </w:rPr>
-        <w:t>system that requires minimal user training.</w:t>
+        <w:t>To develop a user-friendly system that requires minimal user training.</w:t>
       </w:r>
       <w:r>
         <w:rPr>
@@ -5042,10 +5009,7 @@
         <w:t xml:space="preserve"> </w:t>
       </w:r>
       <w:r>
-        <w:t xml:space="preserve">technical way with the help </w:t>
-      </w:r>
-      <w:r>
-        <w:t>of Fitness club E-commerce software.</w:t>
+        <w:t>technical way with the help of Fitness club E-commerce software.</w:t>
       </w:r>
     </w:p>
     <w:p>
@@ -5443,10 +5407,7 @@
         <w:t xml:space="preserve"> </w:t>
       </w:r>
       <w:r>
-        <w:t>t</w:t>
-      </w:r>
-      <w:r>
-        <w:t>echnology</w:t>
+        <w:t>technology</w:t>
       </w:r>
       <w:r>
         <w:rPr>
@@ -6846,10 +6807,7 @@
         <w:t xml:space="preserve"> </w:t>
       </w:r>
       <w:r>
-        <w:t xml:space="preserve">data. Accurate information can be collected with help of certain methods/ techniques. These specific methods for finding information of the system are termed as fact finding </w:t>
-      </w:r>
-      <w:r>
-        <w:t>techniques.</w:t>
+        <w:t>data. Accurate information can be collected with help of certain methods/ techniques. These specific methods for finding information of the system are termed as fact finding techniques.</w:t>
       </w:r>
     </w:p>
     <w:p>
@@ -6924,13 +6882,7 @@
         <w:rPr>
           <w:spacing w:val="-2"/>
         </w:rPr>
-        <w:t>study</w:t>
-      </w:r>
-      <w:r>
-        <w:rPr>
-          <w:spacing w:val="-2"/>
-        </w:rPr>
-        <w:t>.</w:t>
+        <w:t>study.</w:t>
       </w:r>
     </w:p>
     <w:p>
@@ -7177,13 +7129,7 @@
         <w:jc w:val="both"/>
       </w:pPr>
       <w:r>
-        <w:t>Operational flexibility is the measure of how well a proposed system solve the problem, and</w:t>
-      </w:r>
-      <w:r>
-        <w:t xml:space="preserve"> take advantage of the opportunities identified during scope definition and how it satisfies the requirement identified in a requirement analysis phase of system development. The operational flexibility focus on the degree to which deep proposed developmen</w:t>
-      </w:r>
-      <w:r>
-        <w:t>t</w:t>
+        <w:t>Operational flexibility is the measure of how well a proposed system solve the problem, and take advantage of the opportunities identified during scope definition and how it satisfies the requirement identified in a requirement analysis phase of system development. The operational flexibility focus on the degree to which deep proposed development</w:t>
       </w:r>
       <w:r>
         <w:rPr>
@@ -7264,10 +7210,7 @@
         <w:t xml:space="preserve"> </w:t>
       </w:r>
       <w:r>
-        <w:t>and objective with regard to develop schedule, delivery date, corporate culture and existing business processes. To ensure success, desired operational outcomes must be explored during design and dev</w:t>
-      </w:r>
-      <w:r>
-        <w:t>elopment. These include such design-dependence parameters and reliability, maintainability, supportability, usability, disposability, sustainability, affordability and others. These parameters are required to consider at the early</w:t>
+        <w:t>and objective with regard to develop schedule, delivery date, corporate culture and existing business processes. To ensure success, desired operational outcomes must be explored during design and development. These include such design-dependence parameters and reliability, maintainability, supportability, usability, disposability, sustainability, affordability and others. These parameters are required to consider at the early</w:t>
       </w:r>
       <w:r>
         <w:rPr>
@@ -7285,10 +7228,7 @@
         <w:t xml:space="preserve"> </w:t>
       </w:r>
       <w:r>
-        <w:t>design</w:t>
-      </w:r>
-      <w:r>
-        <w:t xml:space="preserve"> operational</w:t>
+        <w:t>design operational</w:t>
       </w:r>
       <w:r>
         <w:rPr>
@@ -7311,10 +7251,7 @@
         <w:t xml:space="preserve"> </w:t>
       </w:r>
       <w:r>
-        <w:t>A system may serve intended purpose most effectiv</w:t>
-      </w:r>
-      <w:r>
-        <w:t>ely when its technical and operating characteristics are engineered into our design. Therefore, operational flexibility is a cultural aspect of system engineering the need to be an integral part of the early design phases.</w:t>
+        <w:t>A system may serve intended purpose most effectively when its technical and operating characteristics are engineered into our design. Therefore, operational flexibility is a cultural aspect of system engineering the need to be an integral part of the early design phases.</w:t>
       </w:r>
     </w:p>
     <w:p>
@@ -7386,10 +7323,7 @@
         <w:jc w:val="both"/>
       </w:pPr>
       <w:r>
-        <w:t xml:space="preserve">This involves questions such as whether the technology needed for system exists, how difficult it will be built, and whether the files have enough experience using that </w:t>
-      </w:r>
-      <w:r>
-        <w:t>technology. The assessment is based on outline</w:t>
+        <w:t>This involves questions such as whether the technology needed for system exists, how difficult it will be built, and whether the files have enough experience using that technology. The assessment is based on outline</w:t>
       </w:r>
       <w:r>
         <w:rPr>
@@ -7587,10 +7521,7 @@
         <w:t xml:space="preserve"> </w:t>
       </w:r>
       <w:r>
-        <w:t>has been developed on windows XP platform and high configuration of 2GB RAM on Intel Pentium 4 core processor. This is technically flexible. The technical feasibility assessment of focus on gaining</w:t>
-      </w:r>
-      <w:r>
-        <w:t xml:space="preserve"> an understanding</w:t>
+        <w:t>has been developed on windows XP platform and high configuration of 2GB RAM on Intel Pentium 4 core processor. This is technically flexible. The technical feasibility assessment of focus on gaining an understanding</w:t>
       </w:r>
       <w:r>
         <w:rPr>
@@ -7735,10 +7666,7 @@
         <w:jc w:val="both"/>
       </w:pPr>
       <w:r>
-        <w:t>Establishing the cost effectiveness of the proposed system i.e., if benefits do not outweigh the cost, then it is not worth going ahead. In the fast-paced word today there is a great need of online social networking facilities. Thus, benefits</w:t>
-      </w:r>
-      <w:r>
-        <w:t xml:space="preserve"> of this project are the correct scenario makes it economically feasible. The purpose of economic feasibility</w:t>
+        <w:t>Establishing the cost effectiveness of the proposed system i.e., if benefits do not outweigh the cost, then it is not worth going ahead. In the fast-paced word today there is a great need of online social networking facilities. Thus, benefits of this project are the correct scenario makes it economically feasible. The purpose of economic feasibility</w:t>
       </w:r>
       <w:r>
         <w:rPr>
@@ -7819,10 +7747,7 @@
         <w:t xml:space="preserve"> </w:t>
       </w:r>
       <w:r>
-        <w:t xml:space="preserve">to the organization that the proposed system was provided. It includes quantification </w:t>
-      </w:r>
-      <w:r>
-        <w:t>and identification of all benefits expected. This assessment typically involves a cost/benefit analysis.</w:t>
+        <w:t>to the organization that the proposed system was provided. It includes quantification and identification of all benefits expected. This assessment typically involves a cost/benefit analysis.</w:t>
       </w:r>
     </w:p>
     <w:p>
@@ -9268,10 +9193,7 @@
         <w:t xml:space="preserve"> </w:t>
       </w:r>
       <w:r>
-        <w:t>existing system by defining its components or modules to satisfy</w:t>
-      </w:r>
-      <w:r>
-        <w:t xml:space="preserve"> the specified requirement. Before planning, you need to understand the old system thoroughly and determine how computers can best be used in order to operate efficiently.</w:t>
+        <w:t>existing system by defining its components or modules to satisfy the specified requirement. Before planning, you need to understand the old system thoroughly and determine how computers can best be used in order to operate efficiently.</w:t>
       </w:r>
     </w:p>
     <w:p>
@@ -9624,7 +9546,6 @@
           <w:sz w:val="20"/>
         </w:rPr>
       </w:pPr>
-      <w:bookmarkStart w:id="0" w:name="_GoBack"/>
       <w:r>
         <w:rPr>
           <w:noProof/>
@@ -9632,9 +9553,9 @@
         </w:rPr>
         <w:lastRenderedPageBreak/>
         <w:drawing>
-          <wp:inline distT="0" distB="0" distL="0" distR="0" wp14:anchorId="699B61AB" wp14:editId="785085B3">
-            <wp:extent cx="5180852" cy="3076575"/>
-            <wp:effectExtent l="0" t="0" r="1270" b="0"/>
+          <wp:inline distT="0" distB="0" distL="0" distR="0" wp14:anchorId="699B61AB" wp14:editId="699B61AC">
+            <wp:extent cx="5181496" cy="2551747"/>
+            <wp:effectExtent l="0" t="0" r="0" b="0"/>
             <wp:docPr id="6" name="Image 6"/>
             <wp:cNvGraphicFramePr>
               <a:graphicFrameLocks xmlns:a="http://schemas.openxmlformats.org/drawingml/2006/main"/>
@@ -9655,7 +9576,7 @@
                   <pic:spPr>
                     <a:xfrm>
                       <a:off x="0" y="0"/>
-                      <a:ext cx="5184106" cy="3078508"/>
+                      <a:ext cx="5181496" cy="2551747"/>
                     </a:xfrm>
                     <a:prstGeom prst="rect">
                       <a:avLst/>
@@ -9667,7 +9588,6 @@
           </wp:inline>
         </w:drawing>
       </w:r>
-      <w:bookmarkEnd w:id="0"/>
     </w:p>
     <w:p>
       <w:pPr>
@@ -12072,13 +11992,7 @@
       </w:pPr>
       <w:r>
         <w:lastRenderedPageBreak/>
-        <w:t xml:space="preserve">System </w:t>
-      </w:r>
-      <w:r>
-        <w:t>Testing is a type of software testing that is performed on a complete integrated system to evaluate the compliance of the system with the corresponding requirement. In system testing, integration testing passed components is taking as input. The goal of in</w:t>
-      </w:r>
-      <w:r>
-        <w:t>tegration testing</w:t>
+        <w:t>System Testing is a type of software testing that is performed on a complete integrated system to evaluate the compliance of the system with the corresponding requirement. In system testing, integration testing passed components is taking as input. The goal of integration testing</w:t>
       </w:r>
       <w:r>
         <w:rPr>
@@ -12304,10 +12218,7 @@
         <w:t xml:space="preserve"> </w:t>
       </w:r>
       <w:r>
-        <w:t>cont</w:t>
-      </w:r>
-      <w:r>
-        <w:t>ext</w:t>
+        <w:t>context</w:t>
       </w:r>
       <w:r>
         <w:rPr>
@@ -12369,10 +12280,7 @@
         <w:t xml:space="preserve"> </w:t>
       </w:r>
       <w:r>
-        <w:t>customer. it is performed to test the system beyond t</w:t>
-      </w:r>
-      <w:r>
-        <w:t>he bounds mentioned in the software requirement specification (SRS).</w:t>
+        <w:t>customer. it is performed to test the system beyond the bounds mentioned in the software requirement specification (SRS).</w:t>
       </w:r>
     </w:p>
     <w:p>
@@ -12488,10 +12396,7 @@
         <w:jc w:val="both"/>
       </w:pPr>
       <w:r>
-        <w:t xml:space="preserve">We </w:t>
-      </w:r>
-      <w:r>
-        <w:t>started testing each individual new equipotent and worked out as unit</w:t>
+        <w:t>We started testing each individual new equipotent and worked out as unit</w:t>
       </w:r>
       <w:r>
         <w:rPr>
@@ -12749,7 +12654,7 @@
           </mc:Choice>
           <mc:Fallback>
             <w:pict>
-              <v:shape w14:anchorId="33AB131F" id="Graphic 15" o:spid="_x0000_s1026" style="position:absolute;margin-left:522.15pt;margin-top:760.2pt;width:35.6pt;height:25pt;z-index:15730176;visibility:visible;mso-wrap-style:square;mso-wrap-distance-left:0;mso-wrap-distance-top:0;mso-wrap-distance-right:0;mso-wrap-distance-bottom:0;mso-position-horizontal:absolute;mso-position-horizontal-relative:page;mso-position-vertical:absolute;mso-position-vertical-relative:page;v-text-anchor:top" coordsize="452120,317500" o:gfxdata="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" path="m452120,l,,,317500r452120,l452120,xe" stroked="f">
+              <v:shape w14:anchorId="5ACA7D48" id="Graphic 15" o:spid="_x0000_s1026" style="position:absolute;margin-left:522.15pt;margin-top:760.2pt;width:35.6pt;height:25pt;z-index:15730176;visibility:visible;mso-wrap-style:square;mso-wrap-distance-left:0;mso-wrap-distance-top:0;mso-wrap-distance-right:0;mso-wrap-distance-bottom:0;mso-position-horizontal:absolute;mso-position-horizontal-relative:page;mso-position-vertical:absolute;mso-position-vertical-relative:page;v-text-anchor:top" coordsize="452120,317500" o:gfxdata="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" path="m452120,l,,,317500r452120,l452120,xe" stroked="f">
                 <v:path arrowok="t"/>
                 <w10:wrap anchorx="page" anchory="page"/>
               </v:shape>
@@ -12767,10 +12672,7 @@
         <w:t xml:space="preserve"> </w:t>
       </w:r>
       <w:r>
-        <w:t>to develop generic software, which can be applied by any business organization. Moreover, it p</w:t>
-      </w:r>
-      <w:r>
-        <w:t>rovides facility to its users. Also, the software is going to provide a huge amount of summary data.</w:t>
+        <w:t>to develop generic software, which can be applied by any business organization. Moreover, it provides facility to its users. Also, the software is going to provide a huge amount of summary data.</w:t>
       </w:r>
     </w:p>
     <w:p>
@@ -12792,10 +12694,7 @@
         <w:jc w:val="both"/>
       </w:pPr>
       <w:r>
-        <w:t>The current system is powerful and it consists of all types of information required for Booking. I have tried to make almost all the report computerized.</w:t>
-      </w:r>
-      <w:r>
-        <w:t xml:space="preserve"> I</w:t>
+        <w:t>The current system is powerful and it consists of all types of information required for Booking. I have tried to make almost all the report computerized. I</w:t>
       </w:r>
       <w:r>
         <w:rPr>
@@ -12907,10 +12806,7 @@
         <w:t xml:space="preserve"> </w:t>
       </w:r>
       <w:r>
-        <w:t>current system is user friendly. So, it’s easy to operate. Therefore, the current system is capable for handling all needs of bi</w:t>
-      </w:r>
-      <w:r>
-        <w:t xml:space="preserve">lling facilities of the booking in which it will be run. It has more advantages over existing </w:t>
+        <w:t xml:space="preserve">current system is user friendly. So, it’s easy to operate. Therefore, the current system is capable for handling all needs of billing facilities of the booking in which it will be run. It has more advantages over existing </w:t>
       </w:r>
       <w:r>
         <w:rPr>
@@ -13413,10 +13309,7 @@
         <w:t xml:space="preserve"> </w:t>
       </w:r>
       <w:r>
-        <w:t>booking software is a gr</w:t>
-      </w:r>
-      <w:r>
-        <w:t>eat way</w:t>
+        <w:t>booking software is a great way</w:t>
       </w:r>
       <w:r>
         <w:rPr>
@@ -13524,10 +13417,7 @@
         <w:t xml:space="preserve"> </w:t>
       </w:r>
       <w:r>
-        <w:t xml:space="preserve">may pose a </w:t>
-      </w:r>
-      <w:r>
-        <w:t>challenge.</w:t>
+        <w:t>may pose a challenge.</w:t>
       </w:r>
     </w:p>
     <w:p>
@@ -13648,10 +13538,7 @@
         <w:jc w:val="both"/>
       </w:pPr>
       <w:r>
-        <w:t>As the coffe</w:t>
-      </w:r>
-      <w:r>
-        <w:t>e industry is highly competitive, your FITNESS CLUB may face challenges in attracting and retaining customers. It may be challenging</w:t>
+        <w:t>As the coffee industry is highly competitive, your FITNESS CLUB may face challenges in attracting and retaining customers. It may be challenging</w:t>
       </w:r>
       <w:r>
         <w:rPr>
@@ -13714,10 +13601,7 @@
         <w:t xml:space="preserve"> </w:t>
       </w:r>
       <w:r>
-        <w:t>need to invest in marketing and advertising efforts to raise awareness</w:t>
-      </w:r>
-      <w:r>
-        <w:t xml:space="preserve"> and generate interest.</w:t>
+        <w:t>need to invest in marketing and advertising efforts to raise awareness and generate interest.</w:t>
       </w:r>
     </w:p>
     <w:p>
@@ -14004,10 +13888,7 @@
         <w:t xml:space="preserve"> </w:t>
       </w:r>
       <w:r>
-        <w:t xml:space="preserve">book a table or order a coffee and 24/7 hours a day from any place in the world. Customers can also interact with the table </w:t>
-      </w:r>
-      <w:r>
-        <w:t>booking website to know any other detail they want. FITNESS CLUB system has been developed successfully. System performance is also found to be satisfactory.</w:t>
+        <w:t>book a table or order a coffee and 24/7 hours a day from any place in the world. Customers can also interact with the table booking website to know any other detail they want. FITNESS CLUB system has been developed successfully. System performance is also found to be satisfactory.</w:t>
       </w:r>
       <w:r>
         <w:rPr>
@@ -14079,10 +13960,7 @@
         <w:t xml:space="preserve"> </w:t>
       </w:r>
       <w:r>
-        <w:t>application, the cost can be reduced and efficienc</w:t>
-      </w:r>
-      <w:r>
-        <w:t xml:space="preserve">y is increased. There are server procedures that can be selected by customer. With the help of this application customer can order the coffee online and book the table </w:t>
+        <w:t xml:space="preserve">application, the cost can be reduced and efficiency is increased. There are server procedures that can be selected by customer. With the help of this application customer can order the coffee online and book the table </w:t>
       </w:r>
       <w:r>
         <w:rPr>
@@ -14168,10 +14046,7 @@
         <w:t xml:space="preserve"> </w:t>
       </w:r>
       <w:r>
-        <w:t>rece</w:t>
-      </w:r>
-      <w:r>
-        <w:t>iving</w:t>
+        <w:t>receiving</w:t>
       </w:r>
       <w:r>
         <w:rPr>
@@ -14243,10 +14118,7 @@
         <w:t xml:space="preserve"> </w:t>
       </w:r>
       <w:r>
-        <w:t>and external audience online coffee system is very big to maintain but it always provides excellent facilities to accomplish the goal and help to reduce the complex paper work process to a mobile appl</w:t>
-      </w:r>
-      <w:r>
-        <w:t>ication. This can be benefit using FITNESS CLUB system application rather searching on several websites. Which the help of FITNESS CLUB system</w:t>
+        <w:t>and external audience online coffee system is very big to maintain but it always provides excellent facilities to accomplish the goal and help to reduce the complex paper work process to a mobile application. This can be benefit using FITNESS CLUB system application rather searching on several websites. Which the help of FITNESS CLUB system</w:t>
       </w:r>
       <w:r>
         <w:rPr>
@@ -14462,7 +14334,7 @@
 </file>
 
 <file path=word/endnotes.xml><?xml version="1.0" encoding="utf-8"?>
-<w:endnotes xmlns:wpc="http://schemas.microsoft.com/office/word/2010/wordprocessingCanvas" xmlns:cx="http://schemas.microsoft.com/office/drawing/2014/chartex" xmlns:cx1="http://schemas.microsoft.com/office/drawing/2015/9/8/chartex" xmlns:cx2="http://schemas.microsoft.com/office/drawing/2015/10/21/chartex" xmlns:cx3="http://schemas.microsoft.com/office/drawing/2016/5/9/chartex" xmlns:cx4="http://schemas.microsoft.com/office/drawing/2016/5/10/chartex" xmlns:cx5="http://schemas.microsoft.com/office/drawing/2016/5/11/chartex" xmlns:cx6="http://schemas.microsoft.com/office/drawing/2016/5/12/chartex" xmlns:cx7="http://schemas.microsoft.com/office/drawing/2016/5/13/chartex" xmlns:cx8="http://schemas.microsoft.com/office/drawing/2016/5/14/chartex" xmlns:mc="http://schemas.openxmlformats.org/markup-compatibility/2006" xmlns:aink="http://schemas.microsoft.com/office/drawing/2016/ink" xmlns:am3d="http://schemas.microsoft.com/office/drawing/2017/model3d" xmlns:o="urn:schemas-microsoft-com:office:office" xmlns:r="http://schemas.openxmlformats.org/officeDocument/2006/relationships" xmlns:m="http://schemas.openxmlformats.org/officeDocument/2006/math" xmlns:v="urn:schemas-microsoft-com:vml" xmlns:wp14="http://schemas.microsoft.com/office/word/2010/wordprocessingDrawing" xmlns:wp="http://schemas.openxmlformats.org/drawingml/2006/wordprocessingDrawing" xmlns:w10="urn:schemas-microsoft-com:office:word" xmlns:w="http://schemas.openxmlformats.org/wordprocessingml/2006/main" xmlns:w14="http://schemas.microsoft.com/office/word/2010/wordml" xmlns:w15="http://schemas.microsoft.com/office/word/2012/wordml" xmlns:w16cid="http://schemas.microsoft.com/office/word/2016/wordml/cid" xmlns:w16se="http://schemas.microsoft.com/office/word/2015/wordml/symex" xmlns:wpg="http://schemas.microsoft.com/office/word/2010/wordprocessingGroup" xmlns:wpi="http://schemas.microsoft.com/office/word/2010/wordprocessingInk" xmlns:wne="http://schemas.microsoft.com/office/word/2006/wordml" xmlns:wps="http://schemas.microsoft.com/office/word/2010/wordprocessingShape" mc:Ignorable="w14 w15 w16se w16cid wp14">
+<w:endnotes xmlns:wpc="http://schemas.microsoft.com/office/word/2010/wordprocessingCanvas" xmlns:cx="http://schemas.microsoft.com/office/drawing/2014/chartex" xmlns:cx1="http://schemas.microsoft.com/office/drawing/2015/9/8/chartex" xmlns:cx2="http://schemas.microsoft.com/office/drawing/2015/10/21/chartex" xmlns:cx3="http://schemas.microsoft.com/office/drawing/2016/5/9/chartex" xmlns:cx4="http://schemas.microsoft.com/office/drawing/2016/5/10/chartex" xmlns:cx5="http://schemas.microsoft.com/office/drawing/2016/5/11/chartex" xmlns:cx6="http://schemas.microsoft.com/office/drawing/2016/5/12/chartex" xmlns:cx7="http://schemas.microsoft.com/office/drawing/2016/5/13/chartex" xmlns:cx8="http://schemas.microsoft.com/office/drawing/2016/5/14/chartex" xmlns:mc="http://schemas.openxmlformats.org/markup-compatibility/2006" xmlns:aink="http://schemas.microsoft.com/office/drawing/2016/ink" xmlns:am3d="http://schemas.microsoft.com/office/drawing/2017/model3d" xmlns:o="urn:schemas-microsoft-com:office:office" xmlns:oel="http://schemas.microsoft.com/office/2019/extlst" xmlns:r="http://schemas.openxmlformats.org/officeDocument/2006/relationships" xmlns:m="http://schemas.openxmlformats.org/officeDocument/2006/math" xmlns:v="urn:schemas-microsoft-com:vml" xmlns:wp14="http://schemas.microsoft.com/office/word/2010/wordprocessingDrawing" xmlns:wp="http://schemas.openxmlformats.org/drawingml/2006/wordprocessingDrawing" xmlns:w10="urn:schemas-microsoft-com:office:word" xmlns:w="http://schemas.openxmlformats.org/wordprocessingml/2006/main" xmlns:w14="http://schemas.microsoft.com/office/word/2010/wordml" xmlns:w15="http://schemas.microsoft.com/office/word/2012/wordml" xmlns:w16cex="http://schemas.microsoft.com/office/word/2018/wordml/cex" xmlns:w16cid="http://schemas.microsoft.com/office/word/2016/wordml/cid" xmlns:w16="http://schemas.microsoft.com/office/word/2018/wordml" xmlns:w16sdtdh="http://schemas.microsoft.com/office/word/2020/wordml/sdtdatahash" xmlns:w16se="http://schemas.microsoft.com/office/word/2015/wordml/symex" xmlns:wpg="http://schemas.microsoft.com/office/word/2010/wordprocessingGroup" xmlns:wpi="http://schemas.microsoft.com/office/word/2010/wordprocessingInk" xmlns:wne="http://schemas.microsoft.com/office/word/2006/wordml" xmlns:wps="http://schemas.microsoft.com/office/word/2010/wordprocessingShape" mc:Ignorable="w14 w15 w16se w16cid w16 w16cex w16sdtdh wp14">
   <w:endnote w:type="separator" w:id="-1">
     <w:p>
       <w:r>
@@ -14481,7 +14353,7 @@
 </file>
 
 <file path=word/footer1.xml><?xml version="1.0" encoding="utf-8"?>
-<w:ftr xmlns:wpc="http://schemas.microsoft.com/office/word/2010/wordprocessingCanvas" xmlns:cx="http://schemas.microsoft.com/office/drawing/2014/chartex" xmlns:cx1="http://schemas.microsoft.com/office/drawing/2015/9/8/chartex" xmlns:cx2="http://schemas.microsoft.com/office/drawing/2015/10/21/chartex" xmlns:cx3="http://schemas.microsoft.com/office/drawing/2016/5/9/chartex" xmlns:cx4="http://schemas.microsoft.com/office/drawing/2016/5/10/chartex" xmlns:cx5="http://schemas.microsoft.com/office/drawing/2016/5/11/chartex" xmlns:cx6="http://schemas.microsoft.com/office/drawing/2016/5/12/chartex" xmlns:cx7="http://schemas.microsoft.com/office/drawing/2016/5/13/chartex" xmlns:cx8="http://schemas.microsoft.com/office/drawing/2016/5/14/chartex" xmlns:mc="http://schemas.openxmlformats.org/markup-compatibility/2006" xmlns:aink="http://schemas.microsoft.com/office/drawing/2016/ink" xmlns:am3d="http://schemas.microsoft.com/office/drawing/2017/model3d" xmlns:o="urn:schemas-microsoft-com:office:office" xmlns:r="http://schemas.openxmlformats.org/officeDocument/2006/relationships" xmlns:m="http://schemas.openxmlformats.org/officeDocument/2006/math" xmlns:v="urn:schemas-microsoft-com:vml" xmlns:wp14="http://schemas.microsoft.com/office/word/2010/wordprocessingDrawing" xmlns:wp="http://schemas.openxmlformats.org/drawingml/2006/wordprocessingDrawing" xmlns:w10="urn:schemas-microsoft-com:office:word" xmlns:w="http://schemas.openxmlformats.org/wordprocessingml/2006/main" xmlns:w14="http://schemas.microsoft.com/office/word/2010/wordml" xmlns:w15="http://schemas.microsoft.com/office/word/2012/wordml" xmlns:w16cid="http://schemas.microsoft.com/office/word/2016/wordml/cid" xmlns:w16se="http://schemas.microsoft.com/office/word/2015/wordml/symex" xmlns:wpg="http://schemas.microsoft.com/office/word/2010/wordprocessingGroup" xmlns:wpi="http://schemas.microsoft.com/office/word/2010/wordprocessingInk" xmlns:wne="http://schemas.microsoft.com/office/word/2006/wordml" xmlns:wps="http://schemas.microsoft.com/office/word/2010/wordprocessingShape" mc:Ignorable="w14 w15 w16se w16cid wp14">
+<w:ftr xmlns:wpc="http://schemas.microsoft.com/office/word/2010/wordprocessingCanvas" xmlns:cx="http://schemas.microsoft.com/office/drawing/2014/chartex" xmlns:cx1="http://schemas.microsoft.com/office/drawing/2015/9/8/chartex" xmlns:cx2="http://schemas.microsoft.com/office/drawing/2015/10/21/chartex" xmlns:cx3="http://schemas.microsoft.com/office/drawing/2016/5/9/chartex" xmlns:cx4="http://schemas.microsoft.com/office/drawing/2016/5/10/chartex" xmlns:cx5="http://schemas.microsoft.com/office/drawing/2016/5/11/chartex" xmlns:cx6="http://schemas.microsoft.com/office/drawing/2016/5/12/chartex" xmlns:cx7="http://schemas.microsoft.com/office/drawing/2016/5/13/chartex" xmlns:cx8="http://schemas.microsoft.com/office/drawing/2016/5/14/chartex" xmlns:mc="http://schemas.openxmlformats.org/markup-compatibility/2006" xmlns:aink="http://schemas.microsoft.com/office/drawing/2016/ink" xmlns:am3d="http://schemas.microsoft.com/office/drawing/2017/model3d" xmlns:o="urn:schemas-microsoft-com:office:office" xmlns:oel="http://schemas.microsoft.com/office/2019/extlst" xmlns:r="http://schemas.openxmlformats.org/officeDocument/2006/relationships" xmlns:m="http://schemas.openxmlformats.org/officeDocument/2006/math" xmlns:v="urn:schemas-microsoft-com:vml" xmlns:wp14="http://schemas.microsoft.com/office/word/2010/wordprocessingDrawing" xmlns:wp="http://schemas.openxmlformats.org/drawingml/2006/wordprocessingDrawing" xmlns:w10="urn:schemas-microsoft-com:office:word" xmlns:w="http://schemas.openxmlformats.org/wordprocessingml/2006/main" xmlns:w14="http://schemas.microsoft.com/office/word/2010/wordml" xmlns:w15="http://schemas.microsoft.com/office/word/2012/wordml" xmlns:w16cex="http://schemas.microsoft.com/office/word/2018/wordml/cex" xmlns:w16cid="http://schemas.microsoft.com/office/word/2016/wordml/cid" xmlns:w16="http://schemas.microsoft.com/office/word/2018/wordml" xmlns:w16sdtdh="http://schemas.microsoft.com/office/word/2020/wordml/sdtdatahash" xmlns:w16se="http://schemas.microsoft.com/office/word/2015/wordml/symex" xmlns:wpg="http://schemas.microsoft.com/office/word/2010/wordprocessingGroup" xmlns:wpi="http://schemas.microsoft.com/office/word/2010/wordprocessingInk" xmlns:wne="http://schemas.microsoft.com/office/word/2006/wordml" xmlns:wps="http://schemas.microsoft.com/office/word/2010/wordprocessingShape" mc:Ignorable="w14 w15 w16se w16cid w16 w16cex w16sdtdh wp14">
   <w:p>
     <w:pPr>
       <w:pStyle w:val="BodyText"/>
@@ -14495,7 +14367,7 @@
 </file>
 
 <file path=word/footnotes.xml><?xml version="1.0" encoding="utf-8"?>
-<w:footnotes xmlns:wpc="http://schemas.microsoft.com/office/word/2010/wordprocessingCanvas" xmlns:cx="http://schemas.microsoft.com/office/drawing/2014/chartex" xmlns:cx1="http://schemas.microsoft.com/office/drawing/2015/9/8/chartex" xmlns:cx2="http://schemas.microsoft.com/office/drawing/2015/10/21/chartex" xmlns:cx3="http://schemas.microsoft.com/office/drawing/2016/5/9/chartex" xmlns:cx4="http://schemas.microsoft.com/office/drawing/2016/5/10/chartex" xmlns:cx5="http://schemas.microsoft.com/office/drawing/2016/5/11/chartex" xmlns:cx6="http://schemas.microsoft.com/office/drawing/2016/5/12/chartex" xmlns:cx7="http://schemas.microsoft.com/office/drawing/2016/5/13/chartex" xmlns:cx8="http://schemas.microsoft.com/office/drawing/2016/5/14/chartex" xmlns:mc="http://schemas.openxmlformats.org/markup-compatibility/2006" xmlns:aink="http://schemas.microsoft.com/office/drawing/2016/ink" xmlns:am3d="http://schemas.microsoft.com/office/drawing/2017/model3d" xmlns:o="urn:schemas-microsoft-com:office:office" xmlns:r="http://schemas.openxmlformats.org/officeDocument/2006/relationships" xmlns:m="http://schemas.openxmlformats.org/officeDocument/2006/math" xmlns:v="urn:schemas-microsoft-com:vml" xmlns:wp14="http://schemas.microsoft.com/office/word/2010/wordprocessingDrawing" xmlns:wp="http://schemas.openxmlformats.org/drawingml/2006/wordprocessingDrawing" xmlns:w10="urn:schemas-microsoft-com:office:word" xmlns:w="http://schemas.openxmlformats.org/wordprocessingml/2006/main" xmlns:w14="http://schemas.microsoft.com/office/word/2010/wordml" xmlns:w15="http://schemas.microsoft.com/office/word/2012/wordml" xmlns:w16cid="http://schemas.microsoft.com/office/word/2016/wordml/cid" xmlns:w16se="http://schemas.microsoft.com/office/word/2015/wordml/symex" xmlns:wpg="http://schemas.microsoft.com/office/word/2010/wordprocessingGroup" xmlns:wpi="http://schemas.microsoft.com/office/word/2010/wordprocessingInk" xmlns:wne="http://schemas.microsoft.com/office/word/2006/wordml" xmlns:wps="http://schemas.microsoft.com/office/word/2010/wordprocessingShape" mc:Ignorable="w14 w15 w16se w16cid wp14">
+<w:footnotes xmlns:wpc="http://schemas.microsoft.com/office/word/2010/wordprocessingCanvas" xmlns:cx="http://schemas.microsoft.com/office/drawing/2014/chartex" xmlns:cx1="http://schemas.microsoft.com/office/drawing/2015/9/8/chartex" xmlns:cx2="http://schemas.microsoft.com/office/drawing/2015/10/21/chartex" xmlns:cx3="http://schemas.microsoft.com/office/drawing/2016/5/9/chartex" xmlns:cx4="http://schemas.microsoft.com/office/drawing/2016/5/10/chartex" xmlns:cx5="http://schemas.microsoft.com/office/drawing/2016/5/11/chartex" xmlns:cx6="http://schemas.microsoft.com/office/drawing/2016/5/12/chartex" xmlns:cx7="http://schemas.microsoft.com/office/drawing/2016/5/13/chartex" xmlns:cx8="http://schemas.microsoft.com/office/drawing/2016/5/14/chartex" xmlns:mc="http://schemas.openxmlformats.org/markup-compatibility/2006" xmlns:aink="http://schemas.microsoft.com/office/drawing/2016/ink" xmlns:am3d="http://schemas.microsoft.com/office/drawing/2017/model3d" xmlns:o="urn:schemas-microsoft-com:office:office" xmlns:oel="http://schemas.microsoft.com/office/2019/extlst" xmlns:r="http://schemas.openxmlformats.org/officeDocument/2006/relationships" xmlns:m="http://schemas.openxmlformats.org/officeDocument/2006/math" xmlns:v="urn:schemas-microsoft-com:vml" xmlns:wp14="http://schemas.microsoft.com/office/word/2010/wordprocessingDrawing" xmlns:wp="http://schemas.openxmlformats.org/drawingml/2006/wordprocessingDrawing" xmlns:w10="urn:schemas-microsoft-com:office:word" xmlns:w="http://schemas.openxmlformats.org/wordprocessingml/2006/main" xmlns:w14="http://schemas.microsoft.com/office/word/2010/wordml" xmlns:w15="http://schemas.microsoft.com/office/word/2012/wordml" xmlns:w16cex="http://schemas.microsoft.com/office/word/2018/wordml/cex" xmlns:w16cid="http://schemas.microsoft.com/office/word/2016/wordml/cid" xmlns:w16="http://schemas.microsoft.com/office/word/2018/wordml" xmlns:w16sdtdh="http://schemas.microsoft.com/office/word/2020/wordml/sdtdatahash" xmlns:w16se="http://schemas.microsoft.com/office/word/2015/wordml/symex" xmlns:wpg="http://schemas.microsoft.com/office/word/2010/wordprocessingGroup" xmlns:wpi="http://schemas.microsoft.com/office/word/2010/wordprocessingInk" xmlns:wne="http://schemas.microsoft.com/office/word/2006/wordml" xmlns:wps="http://schemas.microsoft.com/office/word/2010/wordprocessingShape" mc:Ignorable="w14 w15 w16se w16cid w16 w16cex w16sdtdh wp14">
   <w:footnote w:type="separator" w:id="-1">
     <w:p>
       <w:r>
@@ -14514,7 +14386,7 @@
 </file>
 
 <file path=word/numbering.xml><?xml version="1.0" encoding="utf-8"?>
-<w:numbering xmlns:wpc="http://schemas.microsoft.com/office/word/2010/wordprocessingCanvas" xmlns:cx="http://schemas.microsoft.com/office/drawing/2014/chartex" xmlns:cx1="http://schemas.microsoft.com/office/drawing/2015/9/8/chartex" xmlns:cx2="http://schemas.microsoft.com/office/drawing/2015/10/21/chartex" xmlns:cx3="http://schemas.microsoft.com/office/drawing/2016/5/9/chartex" xmlns:cx4="http://schemas.microsoft.com/office/drawing/2016/5/10/chartex" xmlns:cx5="http://schemas.microsoft.com/office/drawing/2016/5/11/chartex" xmlns:cx6="http://schemas.microsoft.com/office/drawing/2016/5/12/chartex" xmlns:cx7="http://schemas.microsoft.com/office/drawing/2016/5/13/chartex" xmlns:cx8="http://schemas.microsoft.com/office/drawing/2016/5/14/chartex" xmlns:mc="http://schemas.openxmlformats.org/markup-compatibility/2006" xmlns:aink="http://schemas.microsoft.com/office/drawing/2016/ink" xmlns:am3d="http://schemas.microsoft.com/office/drawing/2017/model3d" xmlns:o="urn:schemas-microsoft-com:office:office" xmlns:r="http://schemas.openxmlformats.org/officeDocument/2006/relationships" xmlns:m="http://schemas.openxmlformats.org/officeDocument/2006/math" xmlns:v="urn:schemas-microsoft-com:vml" xmlns:wp14="http://schemas.microsoft.com/office/word/2010/wordprocessingDrawing" xmlns:wp="http://schemas.openxmlformats.org/drawingml/2006/wordprocessingDrawing" xmlns:w10="urn:schemas-microsoft-com:office:word" xmlns:w="http://schemas.openxmlformats.org/wordprocessingml/2006/main" xmlns:w14="http://schemas.microsoft.com/office/word/2010/wordml" xmlns:w15="http://schemas.microsoft.com/office/word/2012/wordml" xmlns:w16cid="http://schemas.microsoft.com/office/word/2016/wordml/cid" xmlns:w16se="http://schemas.microsoft.com/office/word/2015/wordml/symex" xmlns:wpg="http://schemas.microsoft.com/office/word/2010/wordprocessingGroup" xmlns:wpi="http://schemas.microsoft.com/office/word/2010/wordprocessingInk" xmlns:wne="http://schemas.microsoft.com/office/word/2006/wordml" xmlns:wps="http://schemas.microsoft.com/office/word/2010/wordprocessingShape" mc:Ignorable="w14 w15 w16se w16cid wp14">
+<w:numbering xmlns:wpc="http://schemas.microsoft.com/office/word/2010/wordprocessingCanvas" xmlns:cx="http://schemas.microsoft.com/office/drawing/2014/chartex" xmlns:cx1="http://schemas.microsoft.com/office/drawing/2015/9/8/chartex" xmlns:cx2="http://schemas.microsoft.com/office/drawing/2015/10/21/chartex" xmlns:cx3="http://schemas.microsoft.com/office/drawing/2016/5/9/chartex" xmlns:cx4="http://schemas.microsoft.com/office/drawing/2016/5/10/chartex" xmlns:cx5="http://schemas.microsoft.com/office/drawing/2016/5/11/chartex" xmlns:cx6="http://schemas.microsoft.com/office/drawing/2016/5/12/chartex" xmlns:cx7="http://schemas.microsoft.com/office/drawing/2016/5/13/chartex" xmlns:cx8="http://schemas.microsoft.com/office/drawing/2016/5/14/chartex" xmlns:mc="http://schemas.openxmlformats.org/markup-compatibility/2006" xmlns:aink="http://schemas.microsoft.com/office/drawing/2016/ink" xmlns:am3d="http://schemas.microsoft.com/office/drawing/2017/model3d" xmlns:o="urn:schemas-microsoft-com:office:office" xmlns:oel="http://schemas.microsoft.com/office/2019/extlst" xmlns:r="http://schemas.openxmlformats.org/officeDocument/2006/relationships" xmlns:m="http://schemas.openxmlformats.org/officeDocument/2006/math" xmlns:v="urn:schemas-microsoft-com:vml" xmlns:wp14="http://schemas.microsoft.com/office/word/2010/wordprocessingDrawing" xmlns:wp="http://schemas.openxmlformats.org/drawingml/2006/wordprocessingDrawing" xmlns:w10="urn:schemas-microsoft-com:office:word" xmlns:w="http://schemas.openxmlformats.org/wordprocessingml/2006/main" xmlns:w14="http://schemas.microsoft.com/office/word/2010/wordml" xmlns:w15="http://schemas.microsoft.com/office/word/2012/wordml" xmlns:w16cex="http://schemas.microsoft.com/office/word/2018/wordml/cex" xmlns:w16cid="http://schemas.microsoft.com/office/word/2016/wordml/cid" xmlns:w16="http://schemas.microsoft.com/office/word/2018/wordml" xmlns:w16sdtdh="http://schemas.microsoft.com/office/word/2020/wordml/sdtdatahash" xmlns:w16se="http://schemas.microsoft.com/office/word/2015/wordml/symex" xmlns:wpg="http://schemas.microsoft.com/office/word/2010/wordprocessingGroup" xmlns:wpi="http://schemas.microsoft.com/office/word/2010/wordprocessingInk" xmlns:wne="http://schemas.microsoft.com/office/word/2006/wordml" xmlns:wps="http://schemas.microsoft.com/office/word/2010/wordprocessingShape" mc:Ignorable="w14 w15 w16se w16cid w16 w16cex w16sdtdh wp14">
   <w:abstractNum w:abstractNumId="0" w15:restartNumberingAfterBreak="0">
     <w:nsid w:val="08985936"/>
     <w:multiLevelType w:val="hybridMultilevel"/>
@@ -15251,29 +15123,29 @@
       </w:rPr>
     </w:lvl>
   </w:abstractNum>
-  <w:num w:numId="1">
+  <w:num w:numId="1" w16cid:durableId="1313219172">
     <w:abstractNumId w:val="0"/>
   </w:num>
-  <w:num w:numId="2">
+  <w:num w:numId="2" w16cid:durableId="1393381259">
     <w:abstractNumId w:val="4"/>
   </w:num>
-  <w:num w:numId="3">
+  <w:num w:numId="3" w16cid:durableId="201401930">
     <w:abstractNumId w:val="3"/>
   </w:num>
-  <w:num w:numId="4">
+  <w:num w:numId="4" w16cid:durableId="714354877">
     <w:abstractNumId w:val="1"/>
   </w:num>
-  <w:num w:numId="5">
+  <w:num w:numId="5" w16cid:durableId="858158904">
     <w:abstractNumId w:val="5"/>
   </w:num>
-  <w:num w:numId="6">
+  <w:num w:numId="6" w16cid:durableId="325134909">
     <w:abstractNumId w:val="2"/>
   </w:num>
 </w:numbering>
 </file>
 
 <file path=word/styles.xml><?xml version="1.0" encoding="utf-8"?>
-<w:styles xmlns:mc="http://schemas.openxmlformats.org/markup-compatibility/2006" xmlns:r="http://schemas.openxmlformats.org/officeDocument/2006/relationships" xmlns:w="http://schemas.openxmlformats.org/wordprocessingml/2006/main" xmlns:w14="http://schemas.microsoft.com/office/word/2010/wordml" xmlns:w15="http://schemas.microsoft.com/office/word/2012/wordml" xmlns:w16cid="http://schemas.microsoft.com/office/word/2016/wordml/cid" xmlns:w16se="http://schemas.microsoft.com/office/word/2015/wordml/symex" mc:Ignorable="w14 w15 w16se w16cid">
+<w:styles xmlns:mc="http://schemas.openxmlformats.org/markup-compatibility/2006" xmlns:r="http://schemas.openxmlformats.org/officeDocument/2006/relationships" xmlns:w="http://schemas.openxmlformats.org/wordprocessingml/2006/main" xmlns:w14="http://schemas.microsoft.com/office/word/2010/wordml" xmlns:w15="http://schemas.microsoft.com/office/word/2012/wordml" xmlns:w16cex="http://schemas.microsoft.com/office/word/2018/wordml/cex" xmlns:w16cid="http://schemas.microsoft.com/office/word/2016/wordml/cid" xmlns:w16="http://schemas.microsoft.com/office/word/2018/wordml" xmlns:w16sdtdh="http://schemas.microsoft.com/office/word/2020/wordml/sdtdatahash" xmlns:w16se="http://schemas.microsoft.com/office/word/2015/wordml/symex" mc:Ignorable="w14 w15 w16se w16cid w16 w16cex w16sdtdh">
   <w:docDefaults>
     <w:rPrDefault>
       <w:rPr>
@@ -15291,7 +15163,7 @@
       </w:pPr>
     </w:pPrDefault>
   </w:docDefaults>
-  <w:latentStyles w:defLockedState="0" w:defUIPriority="99" w:defSemiHidden="0" w:defUnhideWhenUsed="0" w:defQFormat="0" w:count="375">
+  <w:latentStyles w:defLockedState="0" w:defUIPriority="99" w:defSemiHidden="0" w:defUnhideWhenUsed="0" w:defQFormat="0" w:count="376">
     <w:lsdException w:name="Normal" w:uiPriority="0" w:qFormat="1"/>
     <w:lsdException w:name="heading 1" w:uiPriority="9" w:qFormat="1"/>
     <w:lsdException w:name="heading 2" w:semiHidden="1" w:uiPriority="9" w:unhideWhenUsed="1" w:qFormat="1"/>
@@ -15667,6 +15539,7 @@
     <w:lsdException w:name="Smart Hyperlink" w:semiHidden="1" w:unhideWhenUsed="1"/>
     <w:lsdException w:name="Hashtag" w:semiHidden="1" w:unhideWhenUsed="1"/>
     <w:lsdException w:name="Unresolved Mention" w:semiHidden="1" w:unhideWhenUsed="1"/>
+    <w:lsdException w:name="Smart Link" w:semiHidden="1" w:unhideWhenUsed="1"/>
   </w:latentStyles>
   <w:style w:type="paragraph" w:default="1" w:styleId="Normal">
     <w:name w:val="Normal"/>

</xml_diff>